<commit_message>
add circuit diagram, edit chapter 7,check spelling chapter 1 to 5
</commit_message>
<xml_diff>
--- a/CoverPage.docx
+++ b/CoverPage.docx
@@ -514,350 +514,334 @@
           <w:szCs w:val="32"/>
         </w:rPr>
       </w:pPr>
+    </w:p>
+    <w:p>
+      <w:pPr>
+        <w:spacing w:line="360" w:lineRule="auto"/>
+        <w:jc w:val="center"/>
+        <w:rPr>
+          <w:rFonts w:ascii="Cambria" w:hAnsi="Cambria"/>
+          <w:b/>
+          <w:sz w:val="32"/>
+          <w:szCs w:val="32"/>
+        </w:rPr>
+      </w:pPr>
+    </w:p>
+    <w:p>
+      <w:pPr>
+        <w:spacing w:line="360" w:lineRule="auto"/>
+        <w:ind w:leftChars="-177" w:left="-460"/>
+        <w:jc w:val="center"/>
+        <w:rPr>
+          <w:rFonts w:ascii="Cambria" w:hAnsi="Cambria"/>
+          <w:b/>
+          <w:sz w:val="28"/>
+          <w:szCs w:val="28"/>
+        </w:rPr>
+      </w:pPr>
+      <w:r>
+        <w:rPr>
+          <w:rFonts w:ascii="Cambria" w:hAnsi="Cambria"/>
+          <w:b/>
+          <w:sz w:val="28"/>
+          <w:szCs w:val="28"/>
+        </w:rPr>
+        <w:t>NGUYỄN TUẤN - 1513831</w:t>
+      </w:r>
+    </w:p>
+    <w:p>
+      <w:pPr>
+        <w:spacing w:line="360" w:lineRule="auto"/>
+        <w:ind w:leftChars="-177" w:left="-460"/>
+        <w:jc w:val="center"/>
+        <w:rPr>
+          <w:rFonts w:ascii="Cambria" w:hAnsi="Cambria"/>
+          <w:b/>
+          <w:sz w:val="28"/>
+          <w:szCs w:val="28"/>
+        </w:rPr>
+      </w:pPr>
+      <w:r>
+        <w:rPr>
+          <w:rFonts w:ascii="Cambria" w:hAnsi="Cambria"/>
+          <w:b/>
+          <w:sz w:val="28"/>
+          <w:szCs w:val="28"/>
+        </w:rPr>
+        <w:t>LÊ THỊ MỸ DUYÊN - 1510525</w:t>
+      </w:r>
+    </w:p>
+    <w:p>
+      <w:pPr>
+        <w:spacing w:line="360" w:lineRule="auto"/>
+        <w:rPr>
+          <w:rFonts w:ascii="Cambria" w:hAnsi="Cambria"/>
+          <w:b/>
+          <w:sz w:val="32"/>
+          <w:szCs w:val="32"/>
+        </w:rPr>
+      </w:pPr>
+    </w:p>
+    <w:p>
+      <w:pPr>
+        <w:spacing w:line="360" w:lineRule="auto"/>
+        <w:ind w:leftChars="-177" w:left="-460"/>
+        <w:jc w:val="center"/>
+        <w:rPr>
+          <w:rFonts w:ascii="Cambria" w:hAnsi="Cambria"/>
+          <w:b/>
+          <w:sz w:val="32"/>
+          <w:szCs w:val="32"/>
+        </w:rPr>
+      </w:pPr>
+    </w:p>
+    <w:p>
+      <w:pPr>
+        <w:spacing w:line="360" w:lineRule="auto"/>
+        <w:ind w:leftChars="-177" w:left="-460"/>
+        <w:jc w:val="center"/>
+        <w:rPr>
+          <w:rFonts w:ascii="Cambria" w:hAnsi="Cambria"/>
+          <w:b/>
+          <w:sz w:val="32"/>
+          <w:szCs w:val="32"/>
+        </w:rPr>
+      </w:pPr>
+      <w:r>
+        <w:rPr>
+          <w:rFonts w:ascii="Cambria" w:hAnsi="Cambria"/>
+          <w:b/>
+          <w:sz w:val="32"/>
+          <w:szCs w:val="32"/>
+        </w:rPr>
+        <w:t>LUẬN VĂN TỐT NGHIỆP</w:t>
+      </w:r>
+    </w:p>
+    <w:p>
+      <w:pPr>
+        <w:spacing w:line="360" w:lineRule="auto"/>
+        <w:ind w:leftChars="-177" w:left="-460"/>
+        <w:jc w:val="center"/>
+        <w:rPr>
+          <w:rFonts w:ascii="Cambria" w:hAnsi="Cambria"/>
+          <w:b/>
+          <w:sz w:val="30"/>
+          <w:szCs w:val="30"/>
+        </w:rPr>
+      </w:pPr>
+    </w:p>
+    <w:p>
+      <w:pPr>
+        <w:spacing w:line="360" w:lineRule="auto"/>
+        <w:ind w:leftChars="-177" w:left="-460"/>
+        <w:jc w:val="center"/>
+        <w:rPr>
+          <w:rFonts w:ascii="Cambria" w:hAnsi="Cambria"/>
+          <w:b/>
+          <w:sz w:val="36"/>
+          <w:szCs w:val="36"/>
+        </w:rPr>
+      </w:pPr>
+      <w:r>
+        <w:rPr>
+          <w:rFonts w:ascii="Cambria" w:hAnsi="Cambria"/>
+          <w:b/>
+          <w:sz w:val="36"/>
+          <w:szCs w:val="36"/>
+        </w:rPr>
+        <w:t>ROBOT HÚT BỤI TỰ ĐỘNG</w:t>
+      </w:r>
+    </w:p>
+    <w:p>
+      <w:pPr>
+        <w:spacing w:line="360" w:lineRule="auto"/>
+        <w:ind w:leftChars="-177" w:left="-460"/>
+        <w:jc w:val="center"/>
+        <w:rPr>
+          <w:rFonts w:ascii="Cambria" w:hAnsi="Cambria"/>
+          <w:b/>
+          <w:sz w:val="28"/>
+          <w:szCs w:val="28"/>
+        </w:rPr>
+      </w:pPr>
+      <w:r>
+        <w:rPr>
+          <w:rFonts w:ascii="Cambria" w:hAnsi="Cambria"/>
+          <w:b/>
+          <w:sz w:val="28"/>
+          <w:szCs w:val="28"/>
+        </w:rPr>
+        <w:t>ROBOTIC VACUUM CLEANER</w:t>
+      </w:r>
+    </w:p>
+    <w:p>
+      <w:pPr>
+        <w:spacing w:line="360" w:lineRule="auto"/>
+        <w:ind w:leftChars="-177" w:left="-460"/>
+        <w:jc w:val="center"/>
+        <w:rPr>
+          <w:rFonts w:ascii="Cambria" w:hAnsi="Cambria"/>
+          <w:b/>
+          <w:sz w:val="40"/>
+        </w:rPr>
+      </w:pPr>
+    </w:p>
+    <w:p>
+      <w:pPr>
+        <w:spacing w:line="360" w:lineRule="auto"/>
+        <w:ind w:leftChars="-177" w:left="-460"/>
+        <w:jc w:val="center"/>
+        <w:rPr>
+          <w:rFonts w:ascii="Cambria" w:hAnsi="Cambria"/>
+          <w:b/>
+          <w:sz w:val="40"/>
+        </w:rPr>
+      </w:pPr>
+    </w:p>
+    <w:p>
+      <w:pPr>
+        <w:spacing w:line="360" w:lineRule="auto"/>
+        <w:ind w:leftChars="-177" w:left="-460"/>
+        <w:jc w:val="center"/>
+        <w:rPr>
+          <w:rFonts w:ascii="Cambria" w:hAnsi="Cambria"/>
+          <w:b/>
+          <w:sz w:val="28"/>
+          <w:szCs w:val="28"/>
+        </w:rPr>
+      </w:pPr>
+      <w:r>
+        <w:rPr>
+          <w:rFonts w:ascii="Cambria" w:hAnsi="Cambria"/>
+          <w:b/>
+          <w:sz w:val="28"/>
+          <w:szCs w:val="28"/>
+        </w:rPr>
+        <w:t>KỸ SƯ NGÀNH KỸ THUẬT ĐIỀU KHIỂN &amp; TỰ ĐỘNG HÓA</w:t>
+      </w:r>
+    </w:p>
+    <w:p>
+      <w:pPr>
+        <w:spacing w:line="360" w:lineRule="auto"/>
+        <w:ind w:leftChars="-177" w:left="-460"/>
+        <w:jc w:val="center"/>
+        <w:rPr>
+          <w:rFonts w:ascii="Cambria" w:hAnsi="Cambria"/>
+          <w:b/>
+          <w:sz w:val="30"/>
+        </w:rPr>
+      </w:pPr>
+    </w:p>
+    <w:p>
+      <w:pPr>
+        <w:spacing w:line="360" w:lineRule="auto"/>
+        <w:ind w:leftChars="-177" w:left="-460"/>
+        <w:jc w:val="center"/>
+        <w:rPr>
+          <w:rFonts w:ascii="Cambria" w:hAnsi="Cambria"/>
+          <w:b/>
+          <w:sz w:val="30"/>
+        </w:rPr>
+      </w:pPr>
+    </w:p>
+    <w:p>
+      <w:pPr>
+        <w:spacing w:line="360" w:lineRule="auto"/>
+        <w:ind w:leftChars="-177" w:left="-460"/>
+        <w:jc w:val="center"/>
+        <w:rPr>
+          <w:rFonts w:ascii="Cambria" w:hAnsi="Cambria"/>
+          <w:b/>
+          <w:sz w:val="28"/>
+          <w:szCs w:val="28"/>
+        </w:rPr>
+      </w:pPr>
+      <w:r>
+        <w:rPr>
+          <w:rFonts w:ascii="Cambria" w:hAnsi="Cambria"/>
+          <w:b/>
+          <w:sz w:val="28"/>
+          <w:szCs w:val="28"/>
+        </w:rPr>
+        <w:t>GIẢNG VIÊN HƯỚNG DẪN</w:t>
+      </w:r>
+    </w:p>
+    <w:p>
+      <w:pPr>
+        <w:spacing w:line="360" w:lineRule="auto"/>
+        <w:ind w:leftChars="-177" w:left="-460"/>
+        <w:jc w:val="center"/>
+        <w:rPr>
+          <w:rFonts w:ascii="Cambria" w:hAnsi="Cambria"/>
+          <w:b/>
+          <w:sz w:val="24"/>
+          <w:szCs w:val="24"/>
+        </w:rPr>
+      </w:pPr>
+      <w:r>
+        <w:rPr>
+          <w:rFonts w:ascii="Cambria" w:hAnsi="Cambria"/>
+          <w:b/>
+          <w:sz w:val="30"/>
+        </w:rPr>
+        <w:t xml:space="preserve"> </w:t>
+      </w:r>
+      <w:r>
+        <w:rPr>
+          <w:rFonts w:ascii="Cambria" w:hAnsi="Cambria"/>
+          <w:b/>
+          <w:sz w:val="24"/>
+          <w:szCs w:val="24"/>
+        </w:rPr>
+        <w:t>BÙI THANH HUYỀN</w:t>
+      </w:r>
+    </w:p>
+    <w:p>
+      <w:pPr>
+        <w:spacing w:line="360" w:lineRule="auto"/>
+        <w:ind w:leftChars="-177" w:left="-460"/>
+        <w:jc w:val="center"/>
+        <w:rPr>
+          <w:rFonts w:ascii="Cambria" w:hAnsi="Cambria"/>
+          <w:b/>
+          <w:sz w:val="24"/>
+          <w:szCs w:val="24"/>
+        </w:rPr>
+      </w:pPr>
+    </w:p>
+    <w:p>
+      <w:pPr>
+        <w:spacing w:line="360" w:lineRule="auto"/>
+        <w:ind w:leftChars="-177" w:left="-460"/>
+        <w:jc w:val="center"/>
+        <w:rPr>
+          <w:rFonts w:ascii="Cambria" w:hAnsi="Cambria"/>
+          <w:b/>
+          <w:sz w:val="30"/>
+        </w:rPr>
+      </w:pPr>
+    </w:p>
+    <w:p>
+      <w:pPr>
+        <w:spacing w:line="360" w:lineRule="auto"/>
+        <w:rPr>
+          <w:rFonts w:ascii="Cambria" w:hAnsi="Cambria"/>
+          <w:b/>
+          <w:sz w:val="30"/>
+        </w:rPr>
+      </w:pPr>
+    </w:p>
+    <w:p>
+      <w:pPr>
+        <w:spacing w:line="360" w:lineRule="auto"/>
+        <w:rPr>
+          <w:rFonts w:ascii="Cambria" w:hAnsi="Cambria"/>
+          <w:b/>
+          <w:sz w:val="30"/>
+        </w:rPr>
+      </w:pPr>
       <w:bookmarkStart w:id="0" w:name="_GoBack"/>
       <w:bookmarkEnd w:id="0"/>
-    </w:p>
-    <w:p>
-      <w:pPr>
-        <w:spacing w:line="360" w:lineRule="auto"/>
-        <w:jc w:val="center"/>
-        <w:rPr>
-          <w:rFonts w:ascii="Cambria" w:hAnsi="Cambria"/>
-          <w:b/>
-          <w:sz w:val="32"/>
-          <w:szCs w:val="32"/>
-        </w:rPr>
-      </w:pPr>
-    </w:p>
-    <w:p>
-      <w:pPr>
-        <w:spacing w:line="360" w:lineRule="auto"/>
-        <w:ind w:leftChars="-177" w:left="-460"/>
-        <w:jc w:val="center"/>
-        <w:rPr>
-          <w:rFonts w:ascii="Cambria" w:hAnsi="Cambria"/>
-          <w:b/>
-          <w:sz w:val="28"/>
-          <w:szCs w:val="28"/>
-        </w:rPr>
-      </w:pPr>
-      <w:r>
-        <w:rPr>
-          <w:rFonts w:ascii="Cambria" w:hAnsi="Cambria"/>
-          <w:b/>
-          <w:sz w:val="28"/>
-          <w:szCs w:val="28"/>
-        </w:rPr>
-        <w:t>NGUYỄN TUẤN - 1513831</w:t>
-      </w:r>
-    </w:p>
-    <w:p>
-      <w:pPr>
-        <w:spacing w:line="360" w:lineRule="auto"/>
-        <w:ind w:leftChars="-177" w:left="-460"/>
-        <w:jc w:val="center"/>
-        <w:rPr>
-          <w:rFonts w:ascii="Cambria" w:hAnsi="Cambria"/>
-          <w:b/>
-          <w:sz w:val="28"/>
-          <w:szCs w:val="28"/>
-        </w:rPr>
-      </w:pPr>
-      <w:r>
-        <w:rPr>
-          <w:rFonts w:ascii="Cambria" w:hAnsi="Cambria"/>
-          <w:b/>
-          <w:sz w:val="28"/>
-          <w:szCs w:val="28"/>
-        </w:rPr>
-        <w:t>LÊ THỊ MỸ DUYÊN - 1510525</w:t>
-      </w:r>
-    </w:p>
-    <w:p>
-      <w:pPr>
-        <w:spacing w:line="360" w:lineRule="auto"/>
-        <w:rPr>
-          <w:rFonts w:ascii="Cambria" w:hAnsi="Cambria"/>
-          <w:b/>
-          <w:sz w:val="32"/>
-          <w:szCs w:val="32"/>
-        </w:rPr>
-      </w:pPr>
-    </w:p>
-    <w:p>
-      <w:pPr>
-        <w:spacing w:line="360" w:lineRule="auto"/>
-        <w:ind w:leftChars="-177" w:left="-460"/>
-        <w:jc w:val="center"/>
-        <w:rPr>
-          <w:rFonts w:ascii="Cambria" w:hAnsi="Cambria"/>
-          <w:b/>
-          <w:sz w:val="32"/>
-          <w:szCs w:val="32"/>
-        </w:rPr>
-      </w:pPr>
-    </w:p>
-    <w:p>
-      <w:pPr>
-        <w:spacing w:line="360" w:lineRule="auto"/>
-        <w:ind w:leftChars="-177" w:left="-460"/>
-        <w:jc w:val="center"/>
-        <w:rPr>
-          <w:rFonts w:ascii="Cambria" w:hAnsi="Cambria"/>
-          <w:b/>
-          <w:sz w:val="32"/>
-          <w:szCs w:val="32"/>
-        </w:rPr>
-      </w:pPr>
-      <w:r>
-        <w:rPr>
-          <w:rFonts w:ascii="Cambria" w:hAnsi="Cambria"/>
-          <w:b/>
-          <w:sz w:val="32"/>
-          <w:szCs w:val="32"/>
-        </w:rPr>
-        <w:t>LUẬN VĂN TỐT NGHIỆP</w:t>
-      </w:r>
-    </w:p>
-    <w:p>
-      <w:pPr>
-        <w:spacing w:line="360" w:lineRule="auto"/>
-        <w:ind w:leftChars="-177" w:left="-460"/>
-        <w:jc w:val="center"/>
-        <w:rPr>
-          <w:rFonts w:ascii="Cambria" w:hAnsi="Cambria"/>
-          <w:b/>
-          <w:sz w:val="30"/>
-          <w:szCs w:val="30"/>
-        </w:rPr>
-      </w:pPr>
-    </w:p>
-    <w:p>
-      <w:pPr>
-        <w:spacing w:line="360" w:lineRule="auto"/>
-        <w:ind w:leftChars="-177" w:left="-460"/>
-        <w:jc w:val="center"/>
-        <w:rPr>
-          <w:rFonts w:ascii="Cambria" w:hAnsi="Cambria"/>
-          <w:b/>
-          <w:sz w:val="36"/>
-          <w:szCs w:val="36"/>
-        </w:rPr>
-      </w:pPr>
-      <w:r>
-        <w:rPr>
-          <w:rFonts w:ascii="Cambria" w:hAnsi="Cambria"/>
-          <w:b/>
-          <w:sz w:val="36"/>
-          <w:szCs w:val="36"/>
-        </w:rPr>
-        <w:t>ROBOT HÚT BỤI TỰ ĐỘNG</w:t>
-      </w:r>
-    </w:p>
-    <w:p>
-      <w:pPr>
-        <w:spacing w:line="360" w:lineRule="auto"/>
-        <w:ind w:leftChars="-177" w:left="-460"/>
-        <w:jc w:val="center"/>
-        <w:rPr>
-          <w:rFonts w:ascii="Cambria" w:hAnsi="Cambria"/>
-          <w:b/>
-          <w:sz w:val="28"/>
-          <w:szCs w:val="28"/>
-        </w:rPr>
-      </w:pPr>
-      <w:r>
-        <w:rPr>
-          <w:rFonts w:ascii="Cambria" w:hAnsi="Cambria"/>
-          <w:b/>
-          <w:sz w:val="28"/>
-          <w:szCs w:val="28"/>
-        </w:rPr>
-        <w:t>ROBOTIC VACUUM CLEANER</w:t>
-      </w:r>
-    </w:p>
-    <w:p>
-      <w:pPr>
-        <w:spacing w:line="360" w:lineRule="auto"/>
-        <w:ind w:leftChars="-177" w:left="-460"/>
-        <w:jc w:val="center"/>
-        <w:rPr>
-          <w:rFonts w:ascii="Cambria" w:hAnsi="Cambria"/>
-          <w:b/>
-          <w:sz w:val="40"/>
-        </w:rPr>
-      </w:pPr>
-    </w:p>
-    <w:p>
-      <w:pPr>
-        <w:spacing w:line="360" w:lineRule="auto"/>
-        <w:ind w:leftChars="-177" w:left="-460"/>
-        <w:jc w:val="center"/>
-        <w:rPr>
-          <w:rFonts w:ascii="Cambria" w:hAnsi="Cambria"/>
-          <w:b/>
-          <w:sz w:val="40"/>
-        </w:rPr>
-      </w:pPr>
-    </w:p>
-    <w:p>
-      <w:pPr>
-        <w:spacing w:line="360" w:lineRule="auto"/>
-        <w:ind w:leftChars="-177" w:left="-460"/>
-        <w:jc w:val="center"/>
-        <w:rPr>
-          <w:rFonts w:ascii="Cambria" w:hAnsi="Cambria"/>
-          <w:b/>
-          <w:sz w:val="28"/>
-          <w:szCs w:val="28"/>
-        </w:rPr>
-      </w:pPr>
-      <w:r>
-        <w:rPr>
-          <w:rFonts w:ascii="Cambria" w:hAnsi="Cambria"/>
-          <w:b/>
-          <w:sz w:val="28"/>
-          <w:szCs w:val="28"/>
-        </w:rPr>
-        <w:t>KỸ SƯ NGÀNH KỸ THUẬT ĐIỀU KHIỂN &amp; TỰ ĐỘNG HÓA</w:t>
-      </w:r>
-    </w:p>
-    <w:p>
-      <w:pPr>
-        <w:spacing w:line="360" w:lineRule="auto"/>
-        <w:ind w:leftChars="-177" w:left="-460"/>
-        <w:jc w:val="center"/>
-        <w:rPr>
-          <w:rFonts w:ascii="Cambria" w:hAnsi="Cambria"/>
-          <w:b/>
-          <w:sz w:val="30"/>
-        </w:rPr>
-      </w:pPr>
-    </w:p>
-    <w:p>
-      <w:pPr>
-        <w:spacing w:line="360" w:lineRule="auto"/>
-        <w:ind w:leftChars="-177" w:left="-460"/>
-        <w:jc w:val="center"/>
-        <w:rPr>
-          <w:rFonts w:ascii="Cambria" w:hAnsi="Cambria"/>
-          <w:b/>
-          <w:sz w:val="30"/>
-        </w:rPr>
-      </w:pPr>
-    </w:p>
-    <w:p>
-      <w:pPr>
-        <w:spacing w:line="360" w:lineRule="auto"/>
-        <w:ind w:leftChars="-177" w:left="-460"/>
-        <w:jc w:val="center"/>
-        <w:rPr>
-          <w:rFonts w:ascii="Cambria" w:hAnsi="Cambria"/>
-          <w:b/>
-          <w:sz w:val="28"/>
-          <w:szCs w:val="28"/>
-        </w:rPr>
-      </w:pPr>
-      <w:r>
-        <w:rPr>
-          <w:rFonts w:ascii="Cambria" w:hAnsi="Cambria"/>
-          <w:b/>
-          <w:sz w:val="28"/>
-          <w:szCs w:val="28"/>
-        </w:rPr>
-        <w:t>GIẢNG VIÊN HƯỚNG DẪN</w:t>
-      </w:r>
-    </w:p>
-    <w:p>
-      <w:pPr>
-        <w:spacing w:line="360" w:lineRule="auto"/>
-        <w:ind w:leftChars="-177" w:left="-460"/>
-        <w:jc w:val="center"/>
-        <w:rPr>
-          <w:rFonts w:ascii="Cambria" w:hAnsi="Cambria"/>
-          <w:b/>
-          <w:sz w:val="24"/>
-          <w:szCs w:val="24"/>
-        </w:rPr>
-      </w:pPr>
-      <w:r>
-        <w:rPr>
-          <w:rFonts w:ascii="Cambria" w:hAnsi="Cambria"/>
-          <w:b/>
-          <w:sz w:val="30"/>
-        </w:rPr>
-        <w:t xml:space="preserve"> </w:t>
-      </w:r>
-      <w:r>
-        <w:rPr>
-          <w:rFonts w:ascii="Cambria" w:hAnsi="Cambria"/>
-          <w:b/>
-          <w:sz w:val="24"/>
-          <w:szCs w:val="24"/>
-        </w:rPr>
-        <w:t>BÙI THANH HUYỀN</w:t>
-      </w:r>
-    </w:p>
-    <w:p>
-      <w:pPr>
-        <w:spacing w:line="360" w:lineRule="auto"/>
-        <w:ind w:leftChars="-177" w:left="-460"/>
-        <w:jc w:val="center"/>
-        <w:rPr>
-          <w:rFonts w:ascii="Cambria" w:hAnsi="Cambria"/>
-          <w:b/>
-          <w:sz w:val="24"/>
-          <w:szCs w:val="24"/>
-        </w:rPr>
-      </w:pPr>
-    </w:p>
-    <w:p>
-      <w:pPr>
-        <w:spacing w:line="360" w:lineRule="auto"/>
-        <w:ind w:leftChars="-177" w:left="-460"/>
-        <w:jc w:val="center"/>
-        <w:rPr>
-          <w:rFonts w:ascii="Cambria" w:hAnsi="Cambria"/>
-          <w:b/>
-          <w:sz w:val="30"/>
-        </w:rPr>
-      </w:pPr>
-    </w:p>
-    <w:p>
-      <w:pPr>
-        <w:spacing w:line="360" w:lineRule="auto"/>
-        <w:ind w:leftChars="-177" w:left="-460"/>
-        <w:jc w:val="center"/>
-        <w:rPr>
-          <w:rFonts w:ascii="Cambria" w:hAnsi="Cambria"/>
-          <w:b/>
-          <w:sz w:val="30"/>
-        </w:rPr>
-      </w:pPr>
-    </w:p>
-    <w:p>
-      <w:pPr>
-        <w:spacing w:line="360" w:lineRule="auto"/>
-        <w:ind w:leftChars="-177" w:left="-460"/>
-        <w:jc w:val="center"/>
-        <w:rPr>
-          <w:rFonts w:ascii="Cambria" w:hAnsi="Cambria"/>
-          <w:b/>
-          <w:sz w:val="30"/>
-        </w:rPr>
-      </w:pPr>
-    </w:p>
-    <w:p>
-      <w:pPr>
-        <w:spacing w:line="360" w:lineRule="auto"/>
-        <w:ind w:leftChars="-177" w:left="-460"/>
-        <w:jc w:val="center"/>
-        <w:rPr>
-          <w:rFonts w:ascii="Cambria" w:hAnsi="Cambria"/>
-          <w:b/>
-          <w:sz w:val="30"/>
-        </w:rPr>
-      </w:pPr>
     </w:p>
     <w:p>
       <w:pPr>
@@ -2561,7 +2545,7 @@
   <a:extraClrSchemeLst/>
   <a:extLst>
     <a:ext uri="{05A4C25C-085E-4340-85A3-A5531E510DB2}">
-      <thm15:themeFamily xmlns:thm15="http://schemas.microsoft.com/office/thememl/2012/main" xmlns="" name="Office Theme" id="{62F939B6-93AF-4DB8-9C6B-D6C7DFDC589F}" vid="{4A3C46E8-61CC-4603-A589-7422A47A8E4A}"/>
+      <thm15:themeFamily xmlns="" xmlns:thm15="http://schemas.microsoft.com/office/thememl/2012/main" name="Office Theme" id="{62F939B6-93AF-4DB8-9C6B-D6C7DFDC589F}" vid="{4A3C46E8-61CC-4603-A589-7422A47A8E4A}"/>
     </a:ext>
   </a:extLst>
 </a:theme>
@@ -2572,7 +2556,7 @@
 </file>
 
 <file path=customXml/itemProps1.xml><?xml version="1.0" encoding="utf-8"?>
-<ds:datastoreItem xmlns:ds="http://schemas.openxmlformats.org/officeDocument/2006/customXml" ds:itemID="{7E22D0AF-D008-4BA5-86E3-60641F669386}">
+<ds:datastoreItem xmlns:ds="http://schemas.openxmlformats.org/officeDocument/2006/customXml" ds:itemID="{70795FA0-FB86-49F8-B957-716EDE983500}">
   <ds:schemaRefs>
     <ds:schemaRef ds:uri="http://schemas.openxmlformats.org/officeDocument/2006/bibliography"/>
   </ds:schemaRefs>

</xml_diff>